<commit_message>
Project Added to Github
</commit_message>
<xml_diff>
--- a/Mobile Game Development Log.docx
+++ b/Mobile Game Development Log.docx
@@ -52,6 +52,410 @@
     <w:p>
       <w:r>
         <w:t>Initial idea has been thought of – Side scrolling dungeon runner game with combat and making use of a virtual gamepad.</w:t>
+      </w:r>
+    </w:p>
+    <w:p>
+      <w:pPr>
+        <w:rPr>
+          <w:b/>
+          <w:bCs/>
+          <w:sz w:val="24"/>
+          <w:szCs w:val="24"/>
+          <w:u w:val="single"/>
+        </w:rPr>
+      </w:pPr>
+      <w:r>
+        <w:rPr>
+          <w:b/>
+          <w:bCs/>
+          <w:sz w:val="24"/>
+          <w:szCs w:val="24"/>
+          <w:u w:val="single"/>
+        </w:rPr>
+        <w:t xml:space="preserve">November </w:t>
+      </w:r>
+      <w:r>
+        <w:rPr>
+          <w:b/>
+          <w:bCs/>
+          <w:sz w:val="24"/>
+          <w:szCs w:val="24"/>
+          <w:u w:val="single"/>
+        </w:rPr>
+        <w:t>12</w:t>
+      </w:r>
+      <w:r>
+        <w:rPr>
+          <w:b/>
+          <w:bCs/>
+          <w:sz w:val="24"/>
+          <w:szCs w:val="24"/>
+          <w:u w:val="single"/>
+          <w:vertAlign w:val="superscript"/>
+        </w:rPr>
+        <w:t>th</w:t>
+      </w:r>
+      <w:r>
+        <w:rPr>
+          <w:b/>
+          <w:bCs/>
+          <w:sz w:val="24"/>
+          <w:szCs w:val="24"/>
+          <w:u w:val="single"/>
+        </w:rPr>
+        <w:t xml:space="preserve"> 2020</w:t>
+      </w:r>
+    </w:p>
+    <w:p>
+      <w:r>
+        <w:t>Sprites have been created for the player, enemy and flooring.</w:t>
+      </w:r>
+    </w:p>
+    <w:p>
+      <w:pPr>
+        <w:rPr>
+          <w:b/>
+          <w:bCs/>
+          <w:sz w:val="24"/>
+          <w:szCs w:val="24"/>
+          <w:u w:val="single"/>
+        </w:rPr>
+      </w:pPr>
+      <w:r>
+        <w:rPr>
+          <w:b/>
+          <w:bCs/>
+          <w:sz w:val="24"/>
+          <w:szCs w:val="24"/>
+          <w:u w:val="single"/>
+        </w:rPr>
+        <w:t xml:space="preserve">November </w:t>
+      </w:r>
+      <w:r>
+        <w:rPr>
+          <w:b/>
+          <w:bCs/>
+          <w:sz w:val="24"/>
+          <w:szCs w:val="24"/>
+          <w:u w:val="single"/>
+        </w:rPr>
+        <w:t>14</w:t>
+      </w:r>
+      <w:r>
+        <w:rPr>
+          <w:b/>
+          <w:bCs/>
+          <w:sz w:val="24"/>
+          <w:szCs w:val="24"/>
+          <w:u w:val="single"/>
+          <w:vertAlign w:val="superscript"/>
+        </w:rPr>
+        <w:t>th</w:t>
+      </w:r>
+      <w:r>
+        <w:rPr>
+          <w:b/>
+          <w:bCs/>
+          <w:sz w:val="24"/>
+          <w:szCs w:val="24"/>
+          <w:u w:val="single"/>
+        </w:rPr>
+        <w:t xml:space="preserve"> 2020</w:t>
+      </w:r>
+    </w:p>
+    <w:p>
+      <w:r>
+        <w:t>Floor has been implemented and a circle has been drawn for player until sprite implementation.</w:t>
+      </w:r>
+    </w:p>
+    <w:p>
+      <w:pPr>
+        <w:rPr>
+          <w:b/>
+          <w:bCs/>
+          <w:sz w:val="24"/>
+          <w:szCs w:val="24"/>
+          <w:u w:val="single"/>
+        </w:rPr>
+      </w:pPr>
+      <w:r>
+        <w:rPr>
+          <w:b/>
+          <w:bCs/>
+          <w:sz w:val="24"/>
+          <w:szCs w:val="24"/>
+          <w:u w:val="single"/>
+        </w:rPr>
+        <w:t xml:space="preserve">November </w:t>
+      </w:r>
+      <w:r>
+        <w:rPr>
+          <w:b/>
+          <w:bCs/>
+          <w:sz w:val="24"/>
+          <w:szCs w:val="24"/>
+          <w:u w:val="single"/>
+        </w:rPr>
+        <w:t>1</w:t>
+      </w:r>
+      <w:r>
+        <w:rPr>
+          <w:b/>
+          <w:bCs/>
+          <w:sz w:val="24"/>
+          <w:szCs w:val="24"/>
+          <w:u w:val="single"/>
+        </w:rPr>
+        <w:t>5</w:t>
+      </w:r>
+      <w:r>
+        <w:rPr>
+          <w:b/>
+          <w:bCs/>
+          <w:sz w:val="24"/>
+          <w:szCs w:val="24"/>
+          <w:u w:val="single"/>
+          <w:vertAlign w:val="superscript"/>
+        </w:rPr>
+        <w:t>th</w:t>
+      </w:r>
+      <w:r>
+        <w:rPr>
+          <w:b/>
+          <w:bCs/>
+          <w:sz w:val="24"/>
+          <w:szCs w:val="24"/>
+          <w:u w:val="single"/>
+        </w:rPr>
+        <w:t xml:space="preserve"> 2020</w:t>
+      </w:r>
+    </w:p>
+    <w:p>
+      <w:r>
+        <w:t>Joystick implementation has been started.</w:t>
+      </w:r>
+    </w:p>
+    <w:p>
+      <w:pPr>
+        <w:rPr>
+          <w:b/>
+          <w:bCs/>
+          <w:sz w:val="24"/>
+          <w:szCs w:val="24"/>
+          <w:u w:val="single"/>
+        </w:rPr>
+      </w:pPr>
+      <w:r>
+        <w:rPr>
+          <w:b/>
+          <w:bCs/>
+          <w:sz w:val="24"/>
+          <w:szCs w:val="24"/>
+          <w:u w:val="single"/>
+        </w:rPr>
+        <w:t xml:space="preserve">November </w:t>
+      </w:r>
+      <w:r>
+        <w:rPr>
+          <w:b/>
+          <w:bCs/>
+          <w:sz w:val="24"/>
+          <w:szCs w:val="24"/>
+          <w:u w:val="single"/>
+        </w:rPr>
+        <w:t>20</w:t>
+      </w:r>
+      <w:r>
+        <w:rPr>
+          <w:b/>
+          <w:bCs/>
+          <w:sz w:val="24"/>
+          <w:szCs w:val="24"/>
+          <w:u w:val="single"/>
+          <w:vertAlign w:val="superscript"/>
+        </w:rPr>
+        <w:t>th</w:t>
+      </w:r>
+      <w:r>
+        <w:rPr>
+          <w:b/>
+          <w:bCs/>
+          <w:sz w:val="24"/>
+          <w:szCs w:val="24"/>
+          <w:u w:val="single"/>
+        </w:rPr>
+        <w:t xml:space="preserve"> 2020</w:t>
+      </w:r>
+    </w:p>
+    <w:p>
+      <w:r>
+        <w:t>Joystick has changed from 360-degree joystick to slider joystick</w:t>
+      </w:r>
+    </w:p>
+    <w:p>
+      <w:r>
+        <w:t>Jump button has been drawn into the game also.</w:t>
+      </w:r>
+    </w:p>
+    <w:p>
+      <w:pPr>
+        <w:rPr>
+          <w:b/>
+          <w:bCs/>
+          <w:sz w:val="24"/>
+          <w:szCs w:val="24"/>
+          <w:u w:val="single"/>
+        </w:rPr>
+      </w:pPr>
+      <w:r>
+        <w:rPr>
+          <w:b/>
+          <w:bCs/>
+          <w:sz w:val="24"/>
+          <w:szCs w:val="24"/>
+          <w:u w:val="single"/>
+        </w:rPr>
+        <w:t xml:space="preserve">November </w:t>
+      </w:r>
+      <w:r>
+        <w:rPr>
+          <w:b/>
+          <w:bCs/>
+          <w:sz w:val="24"/>
+          <w:szCs w:val="24"/>
+          <w:u w:val="single"/>
+        </w:rPr>
+        <w:t>27th</w:t>
+      </w:r>
+      <w:r>
+        <w:rPr>
+          <w:b/>
+          <w:bCs/>
+          <w:sz w:val="24"/>
+          <w:szCs w:val="24"/>
+          <w:u w:val="single"/>
+          <w:vertAlign w:val="superscript"/>
+        </w:rPr>
+        <w:t>th</w:t>
+      </w:r>
+      <w:r>
+        <w:rPr>
+          <w:b/>
+          <w:bCs/>
+          <w:sz w:val="24"/>
+          <w:szCs w:val="24"/>
+          <w:u w:val="single"/>
+        </w:rPr>
+        <w:t xml:space="preserve"> 2020</w:t>
+      </w:r>
+    </w:p>
+    <w:p>
+      <w:r>
+        <w:t>Jumping and movement is working.</w:t>
+      </w:r>
+    </w:p>
+    <w:p>
+      <w:r>
+        <w:t>A rectangle has been drawn in for the enemy until sprite implementation.</w:t>
+      </w:r>
+    </w:p>
+    <w:p>
+      <w:pPr>
+        <w:rPr>
+          <w:b/>
+          <w:bCs/>
+          <w:sz w:val="24"/>
+          <w:szCs w:val="24"/>
+          <w:u w:val="single"/>
+        </w:rPr>
+      </w:pPr>
+      <w:r>
+        <w:rPr>
+          <w:b/>
+          <w:bCs/>
+          <w:sz w:val="24"/>
+          <w:szCs w:val="24"/>
+          <w:u w:val="single"/>
+        </w:rPr>
+        <w:t>December 2</w:t>
+      </w:r>
+      <w:r>
+        <w:rPr>
+          <w:b/>
+          <w:bCs/>
+          <w:sz w:val="24"/>
+          <w:szCs w:val="24"/>
+          <w:u w:val="single"/>
+          <w:vertAlign w:val="superscript"/>
+        </w:rPr>
+        <w:t>nd</w:t>
+      </w:r>
+      <w:r>
+        <w:rPr>
+          <w:b/>
+          <w:bCs/>
+          <w:sz w:val="24"/>
+          <w:szCs w:val="24"/>
+          <w:u w:val="single"/>
+        </w:rPr>
+        <w:t xml:space="preserve"> 2020</w:t>
+      </w:r>
+    </w:p>
+    <w:p>
+      <w:r>
+        <w:t>Collision has been implemented between player and enemy.</w:t>
+      </w:r>
+    </w:p>
+    <w:p>
+      <w:r>
+        <w:t>Sprite background has been created but not yet implemented.</w:t>
+      </w:r>
+    </w:p>
+    <w:p>
+      <w:pPr>
+        <w:rPr>
+          <w:b/>
+          <w:bCs/>
+          <w:sz w:val="24"/>
+          <w:szCs w:val="24"/>
+          <w:u w:val="single"/>
+        </w:rPr>
+      </w:pPr>
+      <w:r>
+        <w:rPr>
+          <w:b/>
+          <w:bCs/>
+          <w:sz w:val="24"/>
+          <w:szCs w:val="24"/>
+          <w:u w:val="single"/>
+        </w:rPr>
+        <w:t>December 3</w:t>
+      </w:r>
+      <w:r>
+        <w:rPr>
+          <w:b/>
+          <w:bCs/>
+          <w:sz w:val="24"/>
+          <w:szCs w:val="24"/>
+          <w:u w:val="single"/>
+          <w:vertAlign w:val="superscript"/>
+        </w:rPr>
+        <w:t>rd</w:t>
+      </w:r>
+      <w:r>
+        <w:rPr>
+          <w:b/>
+          <w:bCs/>
+          <w:sz w:val="24"/>
+          <w:szCs w:val="24"/>
+          <w:u w:val="single"/>
+        </w:rPr>
+        <w:t xml:space="preserve"> 2020</w:t>
+      </w:r>
+    </w:p>
+    <w:p>
+      <w:r>
+        <w:t>Code has been cleaned up and separate scripts have been created for more readability.</w:t>
       </w:r>
     </w:p>
     <w:p/>
@@ -102,6 +506,7 @@
         <w:docPartUnique/>
       </w:docPartObj>
     </w:sdtPr>
+    <w:sdtEndPr/>
     <w:sdtContent>
       <w:sdt>
         <w:sdtPr>
@@ -111,6 +516,7 @@
             <w:docPartUnique/>
           </w:docPartObj>
         </w:sdtPr>
+        <w:sdtEndPr/>
         <w:sdtContent>
           <w:p>
             <w:pPr>

</xml_diff>

<commit_message>
Update Mobile Game Development Log.docx
</commit_message>
<xml_diff>
--- a/Mobile Game Development Log.docx
+++ b/Mobile Game Development Log.docx
@@ -1338,15 +1338,7 @@
     </w:p>
     <w:p>
       <w:r>
-        <w:t xml:space="preserve">Presentation has been recorded. The file is in the </w:t>
-      </w:r>
-      <w:proofErr w:type="spellStart"/>
-      <w:r>
-        <w:t>Github</w:t>
-      </w:r>
-      <w:proofErr w:type="spellEnd"/>
-      <w:r>
-        <w:t xml:space="preserve"> located at:</w:t>
+        <w:t>Presentation has been recorded. The file is located at:</w:t>
       </w:r>
     </w:p>
     <w:p>
@@ -1355,7 +1347,7 @@
           <w:rPr>
             <w:rStyle w:val="Hyperlink"/>
           </w:rPr>
-          <w:t>https://github.com/CMCSHE201/Mobile-Game-Development-CMCSHE201</w:t>
+          <w:t>https://drive.google.com/file/d/1MtpRa7NXa7klpLGPTbV1qwIGMf6XOdmp/view?usp=sharing</w:t>
         </w:r>
       </w:hyperlink>
     </w:p>

</xml_diff>